<commit_message>
Update Capstone Project Report Template.docx
</commit_message>
<xml_diff>
--- a/Capstone Project Report Template.docx
+++ b/Capstone Project Report Template.docx
@@ -1,6 +1,6 @@
 
 <file path=word/document.xml><?xml version="1.0" encoding="utf-8"?>
-<w:document xmlns:wpc="http://schemas.microsoft.com/office/word/2010/wordprocessingCanvas" xmlns:cx="http://schemas.microsoft.com/office/drawing/2014/chartex" xmlns:cx1="http://schemas.microsoft.com/office/drawing/2015/9/8/chartex" xmlns:cx2="http://schemas.microsoft.com/office/drawing/2015/10/21/chartex" xmlns:cx3="http://schemas.microsoft.com/office/drawing/2016/5/9/chartex" xmlns:cx4="http://schemas.microsoft.com/office/drawing/2016/5/10/chartex" xmlns:cx5="http://schemas.microsoft.com/office/drawing/2016/5/11/chartex" xmlns:cx6="http://schemas.microsoft.com/office/drawing/2016/5/12/chartex" xmlns:cx7="http://schemas.microsoft.com/office/drawing/2016/5/13/chartex" xmlns:cx8="http://schemas.microsoft.com/office/drawing/2016/5/14/chartex" xmlns:mc="http://schemas.openxmlformats.org/markup-compatibility/2006" xmlns:aink="http://schemas.microsoft.com/office/drawing/2016/ink" xmlns:am3d="http://schemas.microsoft.com/office/drawing/2017/model3d" xmlns:o="urn:schemas-microsoft-com:office:office" xmlns:oel="http://schemas.microsoft.com/office/2019/extlst" xmlns:r="http://schemas.openxmlformats.org/officeDocument/2006/relationships" xmlns:m="http://schemas.openxmlformats.org/officeDocument/2006/math" xmlns:v="urn:schemas-microsoft-com:vml" xmlns:wp14="http://schemas.microsoft.com/office/word/2010/wordprocessingDrawing" xmlns:wp="http://schemas.openxmlformats.org/drawingml/2006/wordprocessingDrawing" xmlns:w10="urn:schemas-microsoft-com:office:word" xmlns:w="http://schemas.openxmlformats.org/wordprocessingml/2006/main" xmlns:w14="http://schemas.microsoft.com/office/word/2010/wordml" xmlns:w15="http://schemas.microsoft.com/office/word/2012/wordml" xmlns:w16cex="http://schemas.microsoft.com/office/word/2018/wordml/cex" xmlns:w16cid="http://schemas.microsoft.com/office/word/2016/wordml/cid" xmlns:w16="http://schemas.microsoft.com/office/word/2018/wordml" xmlns:w16du="http://schemas.microsoft.com/office/word/2023/wordml/word16du" xmlns:w16sdtdh="http://schemas.microsoft.com/office/word/2020/wordml/sdtdatahash" xmlns:w16se="http://schemas.microsoft.com/office/word/2015/wordml/symex" xmlns:wpg="http://schemas.microsoft.com/office/word/2010/wordprocessingGroup" xmlns:wpi="http://schemas.microsoft.com/office/word/2010/wordprocessingInk" xmlns:wne="http://schemas.microsoft.com/office/word/2006/wordml" xmlns:wps="http://schemas.microsoft.com/office/word/2010/wordprocessingShape" mc:Ignorable="w14 w15 w16se w16cid w16 w16cex w16sdtdh w16du wp14">
+<w:document xmlns:wpc="http://schemas.microsoft.com/office/word/2010/wordprocessingCanvas" xmlns:cx="http://schemas.microsoft.com/office/drawing/2014/chartex" xmlns:cx1="http://schemas.microsoft.com/office/drawing/2015/9/8/chartex" xmlns:cx2="http://schemas.microsoft.com/office/drawing/2015/10/21/chartex" xmlns:cx3="http://schemas.microsoft.com/office/drawing/2016/5/9/chartex" xmlns:cx4="http://schemas.microsoft.com/office/drawing/2016/5/10/chartex" xmlns:cx5="http://schemas.microsoft.com/office/drawing/2016/5/11/chartex" xmlns:cx6="http://schemas.microsoft.com/office/drawing/2016/5/12/chartex" xmlns:cx7="http://schemas.microsoft.com/office/drawing/2016/5/13/chartex" xmlns:cx8="http://schemas.microsoft.com/office/drawing/2016/5/14/chartex" xmlns:mc="http://schemas.openxmlformats.org/markup-compatibility/2006" xmlns:aink="http://schemas.microsoft.com/office/drawing/2016/ink" xmlns:am3d="http://schemas.microsoft.com/office/drawing/2017/model3d" xmlns:o="urn:schemas-microsoft-com:office:office" xmlns:oel="http://schemas.microsoft.com/office/2019/extlst" xmlns:r="http://schemas.openxmlformats.org/officeDocument/2006/relationships" xmlns:m="http://schemas.openxmlformats.org/officeDocument/2006/math" xmlns:v="urn:schemas-microsoft-com:vml" xmlns:wp14="http://schemas.microsoft.com/office/word/2010/wordprocessingDrawing" xmlns:wp="http://schemas.openxmlformats.org/drawingml/2006/wordprocessingDrawing" xmlns:w10="urn:schemas-microsoft-com:office:word" xmlns:w="http://schemas.openxmlformats.org/wordprocessingml/2006/main" xmlns:w14="http://schemas.microsoft.com/office/word/2010/wordml" xmlns:w15="http://schemas.microsoft.com/office/word/2012/wordml" xmlns:w16cex="http://schemas.microsoft.com/office/word/2018/wordml/cex" xmlns:w16cid="http://schemas.microsoft.com/office/word/2016/wordml/cid" xmlns:w16="http://schemas.microsoft.com/office/word/2018/wordml" xmlns:w16du="http://schemas.microsoft.com/office/word/2023/wordml/word16du" xmlns:w16sdtdh="http://schemas.microsoft.com/office/word/2020/wordml/sdtdatahash" xmlns:w16sdtfl="http://schemas.microsoft.com/office/word/2024/wordml/sdtformatlock" xmlns:w16se="http://schemas.microsoft.com/office/word/2015/wordml/symex" xmlns:wpg="http://schemas.microsoft.com/office/word/2010/wordprocessingGroup" xmlns:wpi="http://schemas.microsoft.com/office/word/2010/wordprocessingInk" xmlns:wne="http://schemas.microsoft.com/office/word/2006/wordml" xmlns:wps="http://schemas.microsoft.com/office/word/2010/wordprocessingShape" mc:Ignorable="w14 w15 w16se w16cid w16 w16cex w16sdtdh w16sdtfl w16du wp14">
   <w:body>
     <w:p>
       <w:pPr>
@@ -227,12 +227,21 @@
           <w:szCs w:val="28"/>
         </w:rPr>
       </w:pPr>
+      <w:proofErr w:type="spellStart"/>
       <w:r>
         <w:rPr>
           <w:sz w:val="28"/>
           <w:szCs w:val="28"/>
         </w:rPr>
-        <w:t>Dr. Harsh Tiwari (NZSE)</w:t>
+        <w:t>Dr.</w:t>
+      </w:r>
+      <w:proofErr w:type="spellEnd"/>
+      <w:r>
+        <w:rPr>
+          <w:sz w:val="28"/>
+          <w:szCs w:val="28"/>
+        </w:rPr>
+        <w:t xml:space="preserve"> Harsh Tiwari (NZSE)</w:t>
       </w:r>
     </w:p>
     <w:p>
@@ -283,6 +292,10 @@
     <w:sdt>
       <w:sdtPr>
         <w:rPr>
+          <w:rFonts w:ascii="Calibri" w:eastAsia="Calibri" w:hAnsi="Calibri" w:cs="Calibri"/>
+          <w:color w:val="auto"/>
+          <w:sz w:val="22"/>
+          <w:szCs w:val="22"/>
           <w:lang w:val="en-GB"/>
         </w:rPr>
         <w:id w:val="876676063"/>
@@ -293,12 +306,8 @@
       </w:sdtPr>
       <w:sdtEndPr>
         <w:rPr>
-          <w:rFonts w:ascii="Calibri" w:eastAsia="Calibri" w:hAnsi="Calibri" w:cs="Calibri"/>
           <w:b/>
           <w:bCs/>
-          <w:color w:val="auto"/>
-          <w:sz w:val="22"/>
-          <w:szCs w:val="22"/>
         </w:rPr>
       </w:sdtEndPr>
       <w:sdtContent>
@@ -1010,6 +1019,14 @@
       <w:bookmarkEnd w:id="0"/>
     </w:p>
     <w:p>
+      <w:r>
+        <w:rPr>
+          <w:highlight w:val="yellow"/>
+        </w:rPr>
+        <w:t>This is a test</w:t>
+      </w:r>
+    </w:p>
+    <w:p>
       <w:pPr>
         <w:jc w:val="both"/>
         <w:rPr>
@@ -1021,7 +1038,6 @@
           <w:tag w:val="goog_rdk_0"/>
           <w:id w:val="1410574747"/>
         </w:sdtPr>
-        <w:sdtEndPr/>
         <w:sdtContent/>
       </w:sdt>
       <w:r>
@@ -1470,7 +1486,6 @@
       </w:pPr>
       <w:bookmarkStart w:id="5" w:name="_Toc185500015"/>
       <w:r>
-        <w:lastRenderedPageBreak/>
         <w:t xml:space="preserve">Project </w:t>
       </w:r>
       <w:r>
@@ -1613,7 +1628,6 @@
           <w:tag w:val="goog_rdk_2"/>
           <w:id w:val="2113165444"/>
         </w:sdtPr>
-        <w:sdtEndPr/>
         <w:sdtContent/>
       </w:sdt>
       <w:r>
@@ -1718,11 +1732,7 @@
       </w:pPr>
       <w:bookmarkStart w:id="7" w:name="_Toc185500017"/>
       <w:r>
-        <w:lastRenderedPageBreak/>
-        <w:t>C</w:t>
-      </w:r>
-      <w:r>
-        <w:t>onclusion and future directions (400 words)</w:t>
+        <w:t>Conclusion and future directions (400 words)</w:t>
       </w:r>
       <w:bookmarkEnd w:id="7"/>
     </w:p>
@@ -1836,7 +1846,7 @@
       <w:pPr>
         <w:pStyle w:val="Heading1"/>
         <w:rPr>
-          <w:lang w:val="es-CL"/>
+          <w:lang w:val="en-AU"/>
         </w:rPr>
       </w:pPr>
       <w:sdt>
@@ -1844,12 +1854,11 @@
           <w:tag w:val="goog_rdk_4"/>
           <w:id w:val="1792820"/>
         </w:sdtPr>
-        <w:sdtEndPr/>
         <w:sdtContent/>
       </w:sdt>
       <w:r>
         <w:rPr>
-          <w:lang w:val="es-CL"/>
+          <w:lang w:val="en-AU"/>
         </w:rPr>
         <w:t>References</w:t>
       </w:r>
@@ -1858,7 +1867,7 @@
     <w:p>
       <w:pPr>
         <w:rPr>
-          <w:lang w:val="es-CL"/>
+          <w:lang w:val="en-AU"/>
         </w:rPr>
       </w:pPr>
     </w:p>
@@ -1953,7 +1962,7 @@
 </file>
 
 <file path=word/numbering.xml><?xml version="1.0" encoding="utf-8"?>
-<w:numbering xmlns:wpc="http://schemas.microsoft.com/office/word/2010/wordprocessingCanvas" xmlns:cx="http://schemas.microsoft.com/office/drawing/2014/chartex" xmlns:cx1="http://schemas.microsoft.com/office/drawing/2015/9/8/chartex" xmlns:cx2="http://schemas.microsoft.com/office/drawing/2015/10/21/chartex" xmlns:cx3="http://schemas.microsoft.com/office/drawing/2016/5/9/chartex" xmlns:cx4="http://schemas.microsoft.com/office/drawing/2016/5/10/chartex" xmlns:cx5="http://schemas.microsoft.com/office/drawing/2016/5/11/chartex" xmlns:cx6="http://schemas.microsoft.com/office/drawing/2016/5/12/chartex" xmlns:cx7="http://schemas.microsoft.com/office/drawing/2016/5/13/chartex" xmlns:cx8="http://schemas.microsoft.com/office/drawing/2016/5/14/chartex" xmlns:mc="http://schemas.openxmlformats.org/markup-compatibility/2006" xmlns:aink="http://schemas.microsoft.com/office/drawing/2016/ink" xmlns:am3d="http://schemas.microsoft.com/office/drawing/2017/model3d" xmlns:o="urn:schemas-microsoft-com:office:office" xmlns:oel="http://schemas.microsoft.com/office/2019/extlst" xmlns:r="http://schemas.openxmlformats.org/officeDocument/2006/relationships" xmlns:m="http://schemas.openxmlformats.org/officeDocument/2006/math" xmlns:v="urn:schemas-microsoft-com:vml" xmlns:wp14="http://schemas.microsoft.com/office/word/2010/wordprocessingDrawing" xmlns:wp="http://schemas.openxmlformats.org/drawingml/2006/wordprocessingDrawing" xmlns:w10="urn:schemas-microsoft-com:office:word" xmlns:w="http://schemas.openxmlformats.org/wordprocessingml/2006/main" xmlns:w14="http://schemas.microsoft.com/office/word/2010/wordml" xmlns:w15="http://schemas.microsoft.com/office/word/2012/wordml" xmlns:w16cex="http://schemas.microsoft.com/office/word/2018/wordml/cex" xmlns:w16cid="http://schemas.microsoft.com/office/word/2016/wordml/cid" xmlns:w16="http://schemas.microsoft.com/office/word/2018/wordml" xmlns:w16du="http://schemas.microsoft.com/office/word/2023/wordml/word16du" xmlns:w16sdtdh="http://schemas.microsoft.com/office/word/2020/wordml/sdtdatahash" xmlns:w16se="http://schemas.microsoft.com/office/word/2015/wordml/symex" xmlns:wpg="http://schemas.microsoft.com/office/word/2010/wordprocessingGroup" xmlns:wpi="http://schemas.microsoft.com/office/word/2010/wordprocessingInk" xmlns:wne="http://schemas.microsoft.com/office/word/2006/wordml" xmlns:wps="http://schemas.microsoft.com/office/word/2010/wordprocessingShape" mc:Ignorable="w14 w15 w16se w16cid w16 w16cex w16sdtdh w16du wp14">
+<w:numbering xmlns:wpc="http://schemas.microsoft.com/office/word/2010/wordprocessingCanvas" xmlns:cx="http://schemas.microsoft.com/office/drawing/2014/chartex" xmlns:cx1="http://schemas.microsoft.com/office/drawing/2015/9/8/chartex" xmlns:cx2="http://schemas.microsoft.com/office/drawing/2015/10/21/chartex" xmlns:cx3="http://schemas.microsoft.com/office/drawing/2016/5/9/chartex" xmlns:cx4="http://schemas.microsoft.com/office/drawing/2016/5/10/chartex" xmlns:cx5="http://schemas.microsoft.com/office/drawing/2016/5/11/chartex" xmlns:cx6="http://schemas.microsoft.com/office/drawing/2016/5/12/chartex" xmlns:cx7="http://schemas.microsoft.com/office/drawing/2016/5/13/chartex" xmlns:cx8="http://schemas.microsoft.com/office/drawing/2016/5/14/chartex" xmlns:mc="http://schemas.openxmlformats.org/markup-compatibility/2006" xmlns:aink="http://schemas.microsoft.com/office/drawing/2016/ink" xmlns:am3d="http://schemas.microsoft.com/office/drawing/2017/model3d" xmlns:o="urn:schemas-microsoft-com:office:office" xmlns:oel="http://schemas.microsoft.com/office/2019/extlst" xmlns:r="http://schemas.openxmlformats.org/officeDocument/2006/relationships" xmlns:m="http://schemas.openxmlformats.org/officeDocument/2006/math" xmlns:v="urn:schemas-microsoft-com:vml" xmlns:wp14="http://schemas.microsoft.com/office/word/2010/wordprocessingDrawing" xmlns:wp="http://schemas.openxmlformats.org/drawingml/2006/wordprocessingDrawing" xmlns:w10="urn:schemas-microsoft-com:office:word" xmlns:w="http://schemas.openxmlformats.org/wordprocessingml/2006/main" xmlns:w14="http://schemas.microsoft.com/office/word/2010/wordml" xmlns:w15="http://schemas.microsoft.com/office/word/2012/wordml" xmlns:w16cex="http://schemas.microsoft.com/office/word/2018/wordml/cex" xmlns:w16cid="http://schemas.microsoft.com/office/word/2016/wordml/cid" xmlns:w16="http://schemas.microsoft.com/office/word/2018/wordml" xmlns:w16du="http://schemas.microsoft.com/office/word/2023/wordml/word16du" xmlns:w16sdtdh="http://schemas.microsoft.com/office/word/2020/wordml/sdtdatahash" xmlns:w16sdtfl="http://schemas.microsoft.com/office/word/2024/wordml/sdtformatlock" xmlns:w16se="http://schemas.microsoft.com/office/word/2015/wordml/symex" xmlns:wpg="http://schemas.microsoft.com/office/word/2010/wordprocessingGroup" xmlns:wpi="http://schemas.microsoft.com/office/word/2010/wordprocessingInk" xmlns:wne="http://schemas.microsoft.com/office/word/2006/wordml" xmlns:wps="http://schemas.microsoft.com/office/word/2010/wordprocessingShape" mc:Ignorable="w14 w15 w16se w16cid w16 w16cex w16sdtdh w16sdtfl w16du wp14">
   <w:abstractNum w:abstractNumId="0" w15:restartNumberingAfterBreak="0">
     <w:nsid w:val="0534508D"/>
     <w:multiLevelType w:val="multilevel"/>
@@ -2958,7 +2967,7 @@
 </file>
 
 <file path=word/styles.xml><?xml version="1.0" encoding="utf-8"?>
-<w:styles xmlns:mc="http://schemas.openxmlformats.org/markup-compatibility/2006" xmlns:r="http://schemas.openxmlformats.org/officeDocument/2006/relationships" xmlns:w="http://schemas.openxmlformats.org/wordprocessingml/2006/main" xmlns:w14="http://schemas.microsoft.com/office/word/2010/wordml" xmlns:w15="http://schemas.microsoft.com/office/word/2012/wordml" xmlns:w16cex="http://schemas.microsoft.com/office/word/2018/wordml/cex" xmlns:w16cid="http://schemas.microsoft.com/office/word/2016/wordml/cid" xmlns:w16="http://schemas.microsoft.com/office/word/2018/wordml" xmlns:w16du="http://schemas.microsoft.com/office/word/2023/wordml/word16du" xmlns:w16sdtdh="http://schemas.microsoft.com/office/word/2020/wordml/sdtdatahash" xmlns:w16se="http://schemas.microsoft.com/office/word/2015/wordml/symex" mc:Ignorable="w14 w15 w16se w16cid w16 w16cex w16sdtdh w16du">
+<w:styles xmlns:mc="http://schemas.openxmlformats.org/markup-compatibility/2006" xmlns:r="http://schemas.openxmlformats.org/officeDocument/2006/relationships" xmlns:w="http://schemas.openxmlformats.org/wordprocessingml/2006/main" xmlns:w14="http://schemas.microsoft.com/office/word/2010/wordml" xmlns:w15="http://schemas.microsoft.com/office/word/2012/wordml" xmlns:w16cex="http://schemas.microsoft.com/office/word/2018/wordml/cex" xmlns:w16cid="http://schemas.microsoft.com/office/word/2016/wordml/cid" xmlns:w16="http://schemas.microsoft.com/office/word/2018/wordml" xmlns:w16du="http://schemas.microsoft.com/office/word/2023/wordml/word16du" xmlns:w16sdtdh="http://schemas.microsoft.com/office/word/2020/wordml/sdtdatahash" xmlns:w16sdtfl="http://schemas.microsoft.com/office/word/2024/wordml/sdtformatlock" xmlns:w16se="http://schemas.microsoft.com/office/word/2015/wordml/symex" mc:Ignorable="w14 w15 w16se w16cid w16 w16cex w16sdtdh w16sdtfl w16du">
   <w:docDefaults>
     <w:rPrDefault>
       <w:rPr>
@@ -3481,6 +3490,7 @@
   <w:style w:type="character" w:default="1" w:styleId="DefaultParagraphFont">
     <w:name w:val="Default Paragraph Font"/>
     <w:uiPriority w:val="1"/>
+    <w:semiHidden/>
     <w:unhideWhenUsed/>
   </w:style>
   <w:style w:type="table" w:default="1" w:styleId="TableNormal">
@@ -4409,8 +4419,8 @@
 <file path=customXml/itemProps1.xml><?xml version="1.0" encoding="utf-8"?>
 <ds:datastoreItem xmlns:ds="http://schemas.openxmlformats.org/officeDocument/2006/customXml" ds:itemID="{11111111-1234-1234-1234-123412341234}">
   <ds:schemaRefs>
+    <ds:schemaRef ds:uri="http://customooxmlschemas.google.com/"/>
     <ds:schemaRef ds:uri="http://schemas.openxmlformats.org/officeDocument/2006/relationships"/>
-    <ds:schemaRef ds:uri="http://customooxmlschemas.google.com/"/>
   </ds:schemaRefs>
 </ds:datastoreItem>
 </file>
</xml_diff>